<commit_message>
redimension slides dentro del word
</commit_message>
<xml_diff>
--- a/2.-Python_y_machine_learning/12_K-vecinos/KNN-Vecinos cercanos.docx
+++ b/2.-Python_y_machine_learning/12_K-vecinos/KNN-Vecinos cercanos.docx
@@ -5,10 +5,13 @@
     <w:p/>
     <w:p>
       <w:r>
+        <w:rPr>
+          <w:noProof/>
+        </w:rPr>
         <w:drawing>
-          <wp:inline distT="0" distB="0" distL="0" distR="0" wp14:anchorId="1E20E740" wp14:editId="10B4432C">
-            <wp:extent cx="10488489" cy="4915586"/>
-            <wp:effectExtent l="0" t="0" r="8255" b="0"/>
+          <wp:inline distT="0" distB="0" distL="0" distR="0" wp14:anchorId="1E20E740" wp14:editId="343E43E3">
+            <wp:extent cx="5240434" cy="2456007"/>
+            <wp:effectExtent l="0" t="0" r="0" b="1905"/>
             <wp:docPr id="288213888" name="Imagen 1" descr="Interfaz de usuario gráfica, Texto, Aplicación, Carta&#10;&#10;El contenido generado por IA puede ser incorrecto."/>
             <wp:cNvGraphicFramePr>
               <a:graphicFrameLocks xmlns:a="http://schemas.openxmlformats.org/drawingml/2006/main" noChangeAspect="1"/>
@@ -29,7 +32,7 @@
                   <pic:spPr>
                     <a:xfrm>
                       <a:off x="0" y="0"/>
-                      <a:ext cx="10488489" cy="4915586"/>
+                      <a:ext cx="5264812" cy="2467432"/>
                     </a:xfrm>
                     <a:prstGeom prst="rect">
                       <a:avLst/>
@@ -45,10 +48,13 @@
     <w:p/>
     <w:p>
       <w:r>
+        <w:rPr>
+          <w:noProof/>
+        </w:rPr>
         <w:drawing>
-          <wp:inline distT="0" distB="0" distL="0" distR="0" wp14:anchorId="04819F95" wp14:editId="066F753A">
-            <wp:extent cx="10907647" cy="5515745"/>
-            <wp:effectExtent l="0" t="0" r="8255" b="8890"/>
+          <wp:inline distT="0" distB="0" distL="0" distR="0" wp14:anchorId="04819F95" wp14:editId="4B8D2070">
+            <wp:extent cx="5844226" cy="2955290"/>
+            <wp:effectExtent l="0" t="0" r="4445" b="0"/>
             <wp:docPr id="1330755331" name="Imagen 1" descr="Diagrama&#10;&#10;El contenido generado por IA puede ser incorrecto."/>
             <wp:cNvGraphicFramePr>
               <a:graphicFrameLocks xmlns:a="http://schemas.openxmlformats.org/drawingml/2006/main" noChangeAspect="1"/>
@@ -69,7 +75,7 @@
                   <pic:spPr>
                     <a:xfrm>
                       <a:off x="0" y="0"/>
-                      <a:ext cx="10907647" cy="5515745"/>
+                      <a:ext cx="5864496" cy="2965540"/>
                     </a:xfrm>
                     <a:prstGeom prst="rect">
                       <a:avLst/>

</xml_diff>